<commit_message>
Conclusão final do módulo.
</commit_message>
<xml_diff>
--- a/Programação e Sistemas de Informação/M9 - Introdução à Programação Orientada a Objetos/ExAvCarlosTojal/Teoria.docx
+++ b/Programação e Sistemas de Informação/M9 - Introdução à Programação Orientada a Objetos/ExAvCarlosTojal/Teoria.docx
@@ -15,7 +15,30 @@
         <w:pStyle w:val="Ttulo2"/>
       </w:pPr>
       <w:r>
-        <w:t xml:space="preserve">Carlos Tojal </w:t>
+        <w:t>Teoria</w:t>
+      </w:r>
+    </w:p>
+    <w:p>
+      <w:pPr>
+        <w:pStyle w:val="Ttulo4"/>
+        <w:rPr>
+          <w:i w:val="0"/>
+          <w:iCs w:val="0"/>
+        </w:rPr>
+      </w:pPr>
+      <w:r>
+        <w:rPr>
+          <w:i w:val="0"/>
+          <w:iCs w:val="0"/>
+        </w:rPr>
+        <w:t>Carlos Tojal</w:t>
+      </w:r>
+      <w:r>
+        <w:rPr>
+          <w:i w:val="0"/>
+          <w:iCs w:val="0"/>
+        </w:rPr>
+        <w:t>, nº4, 2ºTSI</w:t>
       </w:r>
     </w:p>
     <w:p/>
@@ -154,7 +177,29 @@
         <w:t>protected</w:t>
       </w:r>
       <w:r>
-        <w:t>, tornando-o acessível apenas dentro da sua package, o que para mim faz sentido pois provavelmente os nossos métodos não são úteis para outros programas.</w:t>
+        <w:t>, tornando-o acessível apenas dentro d</w:t>
+      </w:r>
+      <w:r>
+        <w:t>o</w:t>
+      </w:r>
+      <w:r>
+        <w:t xml:space="preserve"> s</w:t>
+      </w:r>
+      <w:r>
+        <w:t>eu</w:t>
+      </w:r>
+      <w:r>
+        <w:t xml:space="preserve"> </w:t>
+      </w:r>
+      <w:r>
+        <w:rPr>
+          <w:i/>
+          <w:iCs/>
+        </w:rPr>
+        <w:t>package</w:t>
+      </w:r>
+      <w:r>
+        <w:t>, o que para mim faz sentido pois provavelmente os nossos métodos não são úteis para outros programas.</w:t>
       </w:r>
     </w:p>
     <w:p>
@@ -260,48 +305,343 @@
           <w:i/>
           <w:iCs/>
         </w:rPr>
-        <w:t xml:space="preserve">String[] </w:t>
-      </w:r>
-      <w:r>
-        <w:t xml:space="preserve">é o tipo de dados dos parâmetros de entrada, que neste caso é um vetor de </w:t>
+        <w:t xml:space="preserve">String </w:t>
+      </w:r>
+      <w:r>
+        <w:t>é o tipo de dados dos parâmetros de entrada</w:t>
       </w:r>
       <w:r>
         <w:rPr>
           <w:i/>
           <w:iCs/>
         </w:rPr>
-        <w:t xml:space="preserve">strings. args </w:t>
-      </w:r>
-      <w:r>
-        <w:t>é o nome da variável.</w:t>
+        <w:t>. args</w:t>
+      </w:r>
+      <w:r>
+        <w:rPr>
+          <w:i/>
+          <w:iCs/>
+        </w:rPr>
+        <w:t>[]</w:t>
+      </w:r>
+      <w:r>
+        <w:rPr>
+          <w:i/>
+          <w:iCs/>
+        </w:rPr>
+        <w:t xml:space="preserve"> </w:t>
+      </w:r>
+      <w:r>
+        <w:t>é o nome da variável</w:t>
+      </w:r>
+      <w:r>
+        <w:t xml:space="preserve">, e os parâmetros retos indicam ainda que esta variável é um vetor, neste caso um vetor de </w:t>
+      </w:r>
+      <w:r>
+        <w:rPr>
+          <w:i/>
+          <w:iCs/>
+        </w:rPr>
+        <w:t>strings</w:t>
+      </w:r>
+      <w:r>
+        <w:t>.</w:t>
+      </w:r>
+    </w:p>
+    <w:p>
+      <w:pPr>
+        <w:ind w:left="360"/>
+      </w:pPr>
+      <w:r>
+        <w:t xml:space="preserve">12.  </w:t>
+      </w:r>
+      <w:r>
+        <w:t>Na minha opinião, o</w:t>
+      </w:r>
+      <w:r>
+        <w:t xml:space="preserve"> programa</w:t>
+      </w:r>
+      <w:r>
+        <w:t xml:space="preserve"> </w:t>
+      </w:r>
+      <w:r>
+        <w:t>tinha</w:t>
+      </w:r>
+      <w:r>
+        <w:t xml:space="preserve"> </w:t>
+      </w:r>
+      <w:r>
+        <w:t xml:space="preserve">apenas </w:t>
+      </w:r>
+      <w:r>
+        <w:t>alguns</w:t>
+      </w:r>
+      <w:r>
+        <w:t xml:space="preserve"> </w:t>
+      </w:r>
+      <w:r>
+        <w:t>aspetos</w:t>
+      </w:r>
+      <w:r>
+        <w:t xml:space="preserve"> que</w:t>
+      </w:r>
+      <w:r>
+        <w:t xml:space="preserve"> não </w:t>
+      </w:r>
+      <w:r>
+        <w:t>faz</w:t>
+      </w:r>
+      <w:r>
+        <w:t>iam</w:t>
+      </w:r>
+      <w:r>
+        <w:t xml:space="preserve"> muito sentido</w:t>
+      </w:r>
+      <w:r>
+        <w:t>:</w:t>
+      </w:r>
+    </w:p>
+    <w:p>
+      <w:pPr>
+        <w:pStyle w:val="PargrafodaLista"/>
+        <w:numPr>
+          <w:ilvl w:val="0"/>
+          <w:numId w:val="5"/>
+        </w:numPr>
+      </w:pPr>
+      <w:r>
+        <w:t xml:space="preserve">O </w:t>
+      </w:r>
+      <w:r>
+        <w:t xml:space="preserve">login </w:t>
+      </w:r>
+      <w:r>
+        <w:t>apenas é</w:t>
+      </w:r>
+      <w:r>
+        <w:t xml:space="preserve"> pedido após a execução d</w:t>
+      </w:r>
+      <w:r>
+        <w:t>a parte principal do</w:t>
+      </w:r>
+      <w:r>
+        <w:t xml:space="preserve"> programa.</w:t>
+      </w:r>
+    </w:p>
+    <w:p>
+      <w:pPr>
+        <w:pStyle w:val="PargrafodaLista"/>
+        <w:numPr>
+          <w:ilvl w:val="0"/>
+          <w:numId w:val="5"/>
+        </w:numPr>
+      </w:pPr>
+      <w:r>
+        <w:t>A verificação do login é feita com recurso a apenas uma credencial.</w:t>
+      </w:r>
+    </w:p>
+    <w:p>
+      <w:pPr>
+        <w:ind w:left="414"/>
+      </w:pPr>
+      <w:r>
+        <w:t xml:space="preserve">As alterações que eu </w:t>
+      </w:r>
+      <w:r>
+        <w:t>idealizei</w:t>
+      </w:r>
+      <w:r>
+        <w:t xml:space="preserve"> seriam as seguintes:</w:t>
+      </w:r>
+    </w:p>
+    <w:p>
+      <w:pPr>
+        <w:pStyle w:val="PargrafodaLista"/>
+        <w:numPr>
+          <w:ilvl w:val="0"/>
+          <w:numId w:val="6"/>
+        </w:numPr>
+      </w:pPr>
+      <w:r>
+        <w:t>Implementar o login como proteção, sendo obrigatório autenticar para continuar.</w:t>
+      </w:r>
+    </w:p>
+    <w:p>
+      <w:pPr>
+        <w:pStyle w:val="PargrafodaLista"/>
+        <w:numPr>
+          <w:ilvl w:val="0"/>
+          <w:numId w:val="6"/>
+        </w:numPr>
+      </w:pPr>
+      <w:r>
+        <w:t>Utilizar um sistema de login que permita o utilizador registar as suas próprias credenciais.</w:t>
+      </w:r>
+    </w:p>
+    <w:p>
+      <w:pPr>
+        <w:pStyle w:val="PargrafodaLista"/>
+        <w:ind w:left="1134"/>
+      </w:pPr>
+    </w:p>
+    <w:p>
+      <w:pPr>
+        <w:pStyle w:val="PargrafodaLista"/>
+        <w:ind w:left="1134"/>
+      </w:pPr>
+    </w:p>
+    <w:p>
+      <w:r>
+        <w:lastRenderedPageBreak/>
+        <w:t>Como tal,</w:t>
+      </w:r>
+      <w:r>
+        <w:t xml:space="preserve"> </w:t>
+      </w:r>
+      <w:r>
+        <w:t xml:space="preserve">fiz </w:t>
+      </w:r>
+      <w:r>
+        <w:t>as modificações que considerei pertinentes no</w:t>
+      </w:r>
+      <w:r>
+        <w:t>s</w:t>
+      </w:r>
+      <w:r>
+        <w:t xml:space="preserve"> tópico</w:t>
+      </w:r>
+      <w:r>
+        <w:t>s</w:t>
+      </w:r>
+      <w:r>
+        <w:t xml:space="preserve"> acima. Para tal fiz o seguinte:</w:t>
+      </w:r>
+    </w:p>
+    <w:p>
+      <w:pPr>
+        <w:pStyle w:val="PargrafodaLista"/>
+        <w:numPr>
+          <w:ilvl w:val="0"/>
+          <w:numId w:val="7"/>
+        </w:numPr>
+      </w:pPr>
+      <w:r>
+        <w:t>Criei um menu inicial que oferece a</w:t>
+      </w:r>
+      <w:r>
+        <w:t>s</w:t>
+      </w:r>
+      <w:r>
+        <w:t xml:space="preserve"> opç</w:t>
+      </w:r>
+      <w:r>
+        <w:t>ões</w:t>
+      </w:r>
+      <w:r>
+        <w:t xml:space="preserve"> de iniciar sessão ou </w:t>
       </w:r>
       <w:bookmarkStart w:id="0" w:name="_GoBack"/>
       <w:bookmarkEnd w:id="0"/>
-    </w:p>
-    <w:p>
-      <w:pPr>
-        <w:ind w:left="360"/>
-      </w:pPr>
-      <w:r>
-        <w:t xml:space="preserve">12.  O programa não </w:t>
-      </w:r>
-      <w:r>
-        <w:t>faz muito sentido</w:t>
-      </w:r>
-      <w:r>
-        <w:t>, principalmente por o login ser pedido após a execução do programa. A principal alteração que considerei importante já fiz, que foi pedir o login antes da execução do programa, utilizando um sistema de login com registos em ficheiros CSV, que são carregados para um vetor de objetos da classe “Utilizador”. No login, é utilizado um ciclo de repetição que compara todos os registos com as credenciais introduzidas pelo utilizador</w:t>
-      </w:r>
-      <w:r>
-        <w:t xml:space="preserve">. Enquanto não houver </w:t>
-      </w:r>
-      <w:r>
-        <w:t>um</w:t>
-      </w:r>
-      <w:r>
-        <w:t xml:space="preserve"> registo correspondente, as credenciais são novamente pedidas.</w:t>
-      </w:r>
+      <w:r>
+        <w:t>registar um novo utilizador.</w:t>
+      </w:r>
+    </w:p>
+    <w:p>
+      <w:pPr>
+        <w:pStyle w:val="PargrafodaLista"/>
+        <w:numPr>
+          <w:ilvl w:val="0"/>
+          <w:numId w:val="7"/>
+        </w:numPr>
+      </w:pPr>
+      <w:r>
+        <w:t xml:space="preserve">O sistema de registo </w:t>
+      </w:r>
+      <w:r>
+        <w:t>escreve num</w:t>
+      </w:r>
+      <w:r>
+        <w:t xml:space="preserve"> ficheiro CSV, </w:t>
+      </w:r>
+      <w:r>
+        <w:t xml:space="preserve">escrevendo </w:t>
+      </w:r>
+      <w:r>
+        <w:t xml:space="preserve">em cada linha o </w:t>
+      </w:r>
+      <w:r>
+        <w:rPr>
+          <w:i/>
+          <w:iCs/>
+        </w:rPr>
+        <w:t xml:space="preserve">login </w:t>
+      </w:r>
+      <w:r>
+        <w:t>e senha correspondentes a</w:t>
+      </w:r>
+      <w:r>
+        <w:t>o</w:t>
+      </w:r>
+      <w:r>
+        <w:t xml:space="preserve"> utilizador</w:t>
+      </w:r>
+      <w:r>
+        <w:t xml:space="preserve"> registado</w:t>
+      </w:r>
+      <w:r>
+        <w:t>.</w:t>
+      </w:r>
+    </w:p>
+    <w:p>
+      <w:pPr>
+        <w:pStyle w:val="PargrafodaLista"/>
+        <w:numPr>
+          <w:ilvl w:val="0"/>
+          <w:numId w:val="7"/>
+        </w:numPr>
+      </w:pPr>
+      <w:r>
+        <w:t>No login, o ficheiro é carregado para um vetor de objetos da classe “Utilizador”</w:t>
+      </w:r>
+      <w:r>
+        <w:t xml:space="preserve">, e depois é utilizado um ciclo de repetição com uma estrutura de decisão dentro que verifica se há algum registo em que tanto o </w:t>
+      </w:r>
+      <w:r>
+        <w:rPr>
+          <w:i/>
+          <w:iCs/>
+        </w:rPr>
+        <w:t>login</w:t>
+      </w:r>
+      <w:r>
+        <w:t xml:space="preserve"> como a senha sejam iguais às introduzidas.</w:t>
+      </w:r>
+    </w:p>
+    <w:p>
+      <w:pPr>
+        <w:pStyle w:val="PargrafodaLista"/>
+        <w:numPr>
+          <w:ilvl w:val="0"/>
+          <w:numId w:val="7"/>
+        </w:numPr>
+      </w:pPr>
+      <w:r>
+        <w:t>As credenciais são novamente pedidas enquanto não for encontrada correspondência para as credenciais introduzidas.</w:t>
+      </w:r>
+    </w:p>
+    <w:p>
+      <w:pPr>
+        <w:ind w:left="414"/>
+      </w:pPr>
+    </w:p>
+    <w:p>
+      <w:pPr>
+        <w:ind w:left="414"/>
+      </w:pPr>
     </w:p>
     <w:sectPr>
+      <w:headerReference w:type="default" r:id="rId7"/>
+      <w:footerReference w:type="default" r:id="rId8"/>
       <w:pgSz w:w="11906" w:h="16838"/>
       <w:pgMar w:top="1417" w:right="1701" w:bottom="1417" w:left="1701" w:header="708" w:footer="708" w:gutter="0"/>
       <w:cols w:space="708"/>
@@ -311,6 +651,553 @@
 </w:document>
 </file>
 
+<file path=word/endnotes.xml><?xml version="1.0" encoding="utf-8"?>
+<w:endnotes xmlns:wpc="http://schemas.microsoft.com/office/word/2010/wordprocessingCanvas" xmlns:cx="http://schemas.microsoft.com/office/drawing/2014/chartex" xmlns:cx1="http://schemas.microsoft.com/office/drawing/2015/9/8/chartex" xmlns:cx2="http://schemas.microsoft.com/office/drawing/2015/10/21/chartex" xmlns:cx3="http://schemas.microsoft.com/office/drawing/2016/5/9/chartex" xmlns:cx4="http://schemas.microsoft.com/office/drawing/2016/5/10/chartex" xmlns:cx5="http://schemas.microsoft.com/office/drawing/2016/5/11/chartex" xmlns:cx6="http://schemas.microsoft.com/office/drawing/2016/5/12/chartex" xmlns:cx7="http://schemas.microsoft.com/office/drawing/2016/5/13/chartex" xmlns:cx8="http://schemas.microsoft.com/office/drawing/2016/5/14/chartex" xmlns:mc="http://schemas.openxmlformats.org/markup-compatibility/2006" xmlns:aink="http://schemas.microsoft.com/office/drawing/2016/ink" xmlns:am3d="http://schemas.microsoft.com/office/drawing/2017/model3d" xmlns:o="urn:schemas-microsoft-com:office:office" xmlns:r="http://schemas.openxmlformats.org/officeDocument/2006/relationships" xmlns:m="http://schemas.openxmlformats.org/officeDocument/2006/math" xmlns:v="urn:schemas-microsoft-com:vml" xmlns:wp14="http://schemas.microsoft.com/office/word/2010/wordprocessingDrawing" xmlns:wp="http://schemas.openxmlformats.org/drawingml/2006/wordprocessingDrawing" xmlns:w10="urn:schemas-microsoft-com:office:word" xmlns:w="http://schemas.openxmlformats.org/wordprocessingml/2006/main" xmlns:w14="http://schemas.microsoft.com/office/word/2010/wordml" xmlns:w15="http://schemas.microsoft.com/office/word/2012/wordml" xmlns:w16cid="http://schemas.microsoft.com/office/word/2016/wordml/cid" xmlns:w16se="http://schemas.microsoft.com/office/word/2015/wordml/symex" xmlns:wpg="http://schemas.microsoft.com/office/word/2010/wordprocessingGroup" xmlns:wpi="http://schemas.microsoft.com/office/word/2010/wordprocessingInk" xmlns:wne="http://schemas.microsoft.com/office/word/2006/wordml" xmlns:wps="http://schemas.microsoft.com/office/word/2010/wordprocessingShape" mc:Ignorable="w14 w15 w16se w16cid wp14">
+  <w:endnote w:type="separator" w:id="-1">
+    <w:p>
+      <w:pPr>
+        <w:spacing w:after="0" w:line="240" w:lineRule="auto"/>
+      </w:pPr>
+      <w:r>
+        <w:separator/>
+      </w:r>
+    </w:p>
+  </w:endnote>
+  <w:endnote w:type="continuationSeparator" w:id="0">
+    <w:p>
+      <w:pPr>
+        <w:spacing w:after="0" w:line="240" w:lineRule="auto"/>
+      </w:pPr>
+      <w:r>
+        <w:continuationSeparator/>
+      </w:r>
+    </w:p>
+  </w:endnote>
+</w:endnotes>
+</file>
+
+<file path=word/footer1.xml><?xml version="1.0" encoding="utf-8"?>
+<w:ftr xmlns:wpc="http://schemas.microsoft.com/office/word/2010/wordprocessingCanvas" xmlns:cx="http://schemas.microsoft.com/office/drawing/2014/chartex" xmlns:cx1="http://schemas.microsoft.com/office/drawing/2015/9/8/chartex" xmlns:cx2="http://schemas.microsoft.com/office/drawing/2015/10/21/chartex" xmlns:cx3="http://schemas.microsoft.com/office/drawing/2016/5/9/chartex" xmlns:cx4="http://schemas.microsoft.com/office/drawing/2016/5/10/chartex" xmlns:cx5="http://schemas.microsoft.com/office/drawing/2016/5/11/chartex" xmlns:cx6="http://schemas.microsoft.com/office/drawing/2016/5/12/chartex" xmlns:cx7="http://schemas.microsoft.com/office/drawing/2016/5/13/chartex" xmlns:cx8="http://schemas.microsoft.com/office/drawing/2016/5/14/chartex" xmlns:mc="http://schemas.openxmlformats.org/markup-compatibility/2006" xmlns:aink="http://schemas.microsoft.com/office/drawing/2016/ink" xmlns:am3d="http://schemas.microsoft.com/office/drawing/2017/model3d" xmlns:o="urn:schemas-microsoft-com:office:office" xmlns:r="http://schemas.openxmlformats.org/officeDocument/2006/relationships" xmlns:m="http://schemas.openxmlformats.org/officeDocument/2006/math" xmlns:v="urn:schemas-microsoft-com:vml" xmlns:wp14="http://schemas.microsoft.com/office/word/2010/wordprocessingDrawing" xmlns:wp="http://schemas.openxmlformats.org/drawingml/2006/wordprocessingDrawing" xmlns:w10="urn:schemas-microsoft-com:office:word" xmlns:w="http://schemas.openxmlformats.org/wordprocessingml/2006/main" xmlns:w14="http://schemas.microsoft.com/office/word/2010/wordml" xmlns:w15="http://schemas.microsoft.com/office/word/2012/wordml" xmlns:w16cid="http://schemas.microsoft.com/office/word/2016/wordml/cid" xmlns:w16se="http://schemas.microsoft.com/office/word/2015/wordml/symex" xmlns:wpg="http://schemas.microsoft.com/office/word/2010/wordprocessingGroup" xmlns:wpi="http://schemas.microsoft.com/office/word/2010/wordprocessingInk" xmlns:wne="http://schemas.microsoft.com/office/word/2006/wordml" xmlns:wps="http://schemas.microsoft.com/office/word/2010/wordprocessingShape" mc:Ignorable="w14 w15 w16se w16cid wp14">
+  <w:sdt>
+    <w:sdtPr>
+      <w:id w:val="-1627842565"/>
+      <w:docPartObj>
+        <w:docPartGallery w:val="Page Numbers (Bottom of Page)"/>
+        <w:docPartUnique/>
+      </w:docPartObj>
+    </w:sdtPr>
+    <w:sdtContent>
+      <w:p>
+        <w:pPr>
+          <w:pStyle w:val="Rodap"/>
+          <w:jc w:val="right"/>
+        </w:pPr>
+        <w:r>
+          <w:rPr>
+            <w:noProof/>
+          </w:rPr>
+          <w:drawing>
+            <wp:anchor distT="0" distB="0" distL="114300" distR="114300" simplePos="0" relativeHeight="251659264" behindDoc="0" locked="0" layoutInCell="1" allowOverlap="1" wp14:anchorId="2E77FC9B" wp14:editId="4C229CA0">
+              <wp:simplePos x="0" y="0"/>
+              <wp:positionH relativeFrom="margin">
+                <wp:align>center</wp:align>
+              </wp:positionH>
+              <wp:positionV relativeFrom="paragraph">
+                <wp:posOffset>272738</wp:posOffset>
+              </wp:positionV>
+              <wp:extent cx="2842895" cy="577850"/>
+              <wp:effectExtent l="0" t="0" r="0" b="0"/>
+              <wp:wrapSquare wrapText="bothSides"/>
+              <wp:docPr id="3" name="Imagem 3" descr="C:\Users\carlo\AppData\Local\Microsoft\Windows\INetCache\Content.MSO\4DBC0A6D.tmp"/>
+              <wp:cNvGraphicFramePr>
+                <a:graphicFrameLocks xmlns:a="http://schemas.openxmlformats.org/drawingml/2006/main" noChangeAspect="1"/>
+              </wp:cNvGraphicFramePr>
+              <a:graphic xmlns:a="http://schemas.openxmlformats.org/drawingml/2006/main">
+                <a:graphicData uri="http://schemas.openxmlformats.org/drawingml/2006/picture">
+                  <pic:pic xmlns:pic="http://schemas.openxmlformats.org/drawingml/2006/picture">
+                    <pic:nvPicPr>
+                      <pic:cNvPr id="0" name="Picture 5" descr="C:\Users\carlo\AppData\Local\Microsoft\Windows\INetCache\Content.MSO\4DBC0A6D.tmp"/>
+                      <pic:cNvPicPr>
+                        <a:picLocks noChangeAspect="1" noChangeArrowheads="1"/>
+                      </pic:cNvPicPr>
+                    </pic:nvPicPr>
+                    <pic:blipFill>
+                      <a:blip r:embed="rId1">
+                        <a:extLst>
+                          <a:ext uri="{28A0092B-C50C-407E-A947-70E740481C1C}">
+                            <a14:useLocalDpi xmlns:a14="http://schemas.microsoft.com/office/drawing/2010/main" val="0"/>
+                          </a:ext>
+                        </a:extLst>
+                      </a:blip>
+                      <a:srcRect/>
+                      <a:stretch>
+                        <a:fillRect/>
+                      </a:stretch>
+                    </pic:blipFill>
+                    <pic:spPr bwMode="auto">
+                      <a:xfrm>
+                        <a:off x="0" y="0"/>
+                        <a:ext cx="2842895" cy="577850"/>
+                      </a:xfrm>
+                      <a:prstGeom prst="rect">
+                        <a:avLst/>
+                      </a:prstGeom>
+                      <a:noFill/>
+                      <a:ln>
+                        <a:noFill/>
+                      </a:ln>
+                    </pic:spPr>
+                  </pic:pic>
+                </a:graphicData>
+              </a:graphic>
+              <wp14:sizeRelH relativeFrom="margin">
+                <wp14:pctWidth>0</wp14:pctWidth>
+              </wp14:sizeRelH>
+              <wp14:sizeRelV relativeFrom="margin">
+                <wp14:pctHeight>0</wp14:pctHeight>
+              </wp14:sizeRelV>
+            </wp:anchor>
+          </w:drawing>
+        </w:r>
+        <w:r>
+          <w:tab/>
+        </w:r>
+        <w:r>
+          <w:tab/>
+        </w:r>
+        <w:r>
+          <w:tab/>
+        </w:r>
+        <w:r>
+          <w:tab/>
+        </w:r>
+        <w:r>
+          <w:tab/>
+        </w:r>
+      </w:p>
+    </w:sdtContent>
+  </w:sdt>
+  <w:p>
+    <w:pPr>
+      <w:pStyle w:val="Rodap"/>
+    </w:pPr>
+  </w:p>
+</w:ftr>
+</file>
+
+<file path=word/footnotes.xml><?xml version="1.0" encoding="utf-8"?>
+<w:footnotes xmlns:wpc="http://schemas.microsoft.com/office/word/2010/wordprocessingCanvas" xmlns:cx="http://schemas.microsoft.com/office/drawing/2014/chartex" xmlns:cx1="http://schemas.microsoft.com/office/drawing/2015/9/8/chartex" xmlns:cx2="http://schemas.microsoft.com/office/drawing/2015/10/21/chartex" xmlns:cx3="http://schemas.microsoft.com/office/drawing/2016/5/9/chartex" xmlns:cx4="http://schemas.microsoft.com/office/drawing/2016/5/10/chartex" xmlns:cx5="http://schemas.microsoft.com/office/drawing/2016/5/11/chartex" xmlns:cx6="http://schemas.microsoft.com/office/drawing/2016/5/12/chartex" xmlns:cx7="http://schemas.microsoft.com/office/drawing/2016/5/13/chartex" xmlns:cx8="http://schemas.microsoft.com/office/drawing/2016/5/14/chartex" xmlns:mc="http://schemas.openxmlformats.org/markup-compatibility/2006" xmlns:aink="http://schemas.microsoft.com/office/drawing/2016/ink" xmlns:am3d="http://schemas.microsoft.com/office/drawing/2017/model3d" xmlns:o="urn:schemas-microsoft-com:office:office" xmlns:r="http://schemas.openxmlformats.org/officeDocument/2006/relationships" xmlns:m="http://schemas.openxmlformats.org/officeDocument/2006/math" xmlns:v="urn:schemas-microsoft-com:vml" xmlns:wp14="http://schemas.microsoft.com/office/word/2010/wordprocessingDrawing" xmlns:wp="http://schemas.openxmlformats.org/drawingml/2006/wordprocessingDrawing" xmlns:w10="urn:schemas-microsoft-com:office:word" xmlns:w="http://schemas.openxmlformats.org/wordprocessingml/2006/main" xmlns:w14="http://schemas.microsoft.com/office/word/2010/wordml" xmlns:w15="http://schemas.microsoft.com/office/word/2012/wordml" xmlns:w16cid="http://schemas.microsoft.com/office/word/2016/wordml/cid" xmlns:w16se="http://schemas.microsoft.com/office/word/2015/wordml/symex" xmlns:wpg="http://schemas.microsoft.com/office/word/2010/wordprocessingGroup" xmlns:wpi="http://schemas.microsoft.com/office/word/2010/wordprocessingInk" xmlns:wne="http://schemas.microsoft.com/office/word/2006/wordml" xmlns:wps="http://schemas.microsoft.com/office/word/2010/wordprocessingShape" mc:Ignorable="w14 w15 w16se w16cid wp14">
+  <w:footnote w:type="separator" w:id="-1">
+    <w:p>
+      <w:pPr>
+        <w:spacing w:after="0" w:line="240" w:lineRule="auto"/>
+      </w:pPr>
+      <w:r>
+        <w:separator/>
+      </w:r>
+    </w:p>
+  </w:footnote>
+  <w:footnote w:type="continuationSeparator" w:id="0">
+    <w:p>
+      <w:pPr>
+        <w:spacing w:after="0" w:line="240" w:lineRule="auto"/>
+      </w:pPr>
+      <w:r>
+        <w:continuationSeparator/>
+      </w:r>
+    </w:p>
+  </w:footnote>
+</w:footnotes>
+</file>
+
+<file path=word/header1.xml><?xml version="1.0" encoding="utf-8"?>
+<w:hdr xmlns:wpc="http://schemas.microsoft.com/office/word/2010/wordprocessingCanvas" xmlns:cx="http://schemas.microsoft.com/office/drawing/2014/chartex" xmlns:cx1="http://schemas.microsoft.com/office/drawing/2015/9/8/chartex" xmlns:cx2="http://schemas.microsoft.com/office/drawing/2015/10/21/chartex" xmlns:cx3="http://schemas.microsoft.com/office/drawing/2016/5/9/chartex" xmlns:cx4="http://schemas.microsoft.com/office/drawing/2016/5/10/chartex" xmlns:cx5="http://schemas.microsoft.com/office/drawing/2016/5/11/chartex" xmlns:cx6="http://schemas.microsoft.com/office/drawing/2016/5/12/chartex" xmlns:cx7="http://schemas.microsoft.com/office/drawing/2016/5/13/chartex" xmlns:cx8="http://schemas.microsoft.com/office/drawing/2016/5/14/chartex" xmlns:mc="http://schemas.openxmlformats.org/markup-compatibility/2006" xmlns:aink="http://schemas.microsoft.com/office/drawing/2016/ink" xmlns:am3d="http://schemas.microsoft.com/office/drawing/2017/model3d" xmlns:o="urn:schemas-microsoft-com:office:office" xmlns:r="http://schemas.openxmlformats.org/officeDocument/2006/relationships" xmlns:m="http://schemas.openxmlformats.org/officeDocument/2006/math" xmlns:v="urn:schemas-microsoft-com:vml" xmlns:wp14="http://schemas.microsoft.com/office/word/2010/wordprocessingDrawing" xmlns:wp="http://schemas.openxmlformats.org/drawingml/2006/wordprocessingDrawing" xmlns:w10="urn:schemas-microsoft-com:office:word" xmlns:w="http://schemas.openxmlformats.org/wordprocessingml/2006/main" xmlns:w14="http://schemas.microsoft.com/office/word/2010/wordml" xmlns:w15="http://schemas.microsoft.com/office/word/2012/wordml" xmlns:w16cid="http://schemas.microsoft.com/office/word/2016/wordml/cid" xmlns:w16se="http://schemas.microsoft.com/office/word/2015/wordml/symex" xmlns:wpg="http://schemas.microsoft.com/office/word/2010/wordprocessingGroup" xmlns:wpi="http://schemas.microsoft.com/office/word/2010/wordprocessingInk" xmlns:wne="http://schemas.microsoft.com/office/word/2006/wordml" xmlns:wps="http://schemas.microsoft.com/office/word/2010/wordprocessingShape" mc:Ignorable="w14 w15 w16se w16cid wp14">
+  <w:p>
+    <w:pPr>
+      <w:pStyle w:val="Cabealho"/>
+    </w:pPr>
+    <w:sdt>
+      <w:sdtPr>
+        <w:id w:val="-1968508958"/>
+        <w:docPartObj>
+          <w:docPartGallery w:val="Page Numbers (Margins)"/>
+          <w:docPartUnique/>
+        </w:docPartObj>
+      </w:sdtPr>
+      <w:sdtContent>
+        <w:r>
+          <w:rPr>
+            <w:noProof/>
+          </w:rPr>
+          <mc:AlternateContent>
+            <mc:Choice Requires="wpg">
+              <w:drawing>
+                <wp:anchor distT="0" distB="0" distL="114300" distR="114300" simplePos="0" relativeHeight="251661312" behindDoc="0" locked="0" layoutInCell="0" allowOverlap="1" wp14:anchorId="6DD89649" wp14:editId="290A6E80">
+                  <wp:simplePos x="0" y="0"/>
+                  <wp:positionH relativeFrom="rightMargin">
+                    <wp:align>center</wp:align>
+                  </wp:positionH>
+                  <mc:AlternateContent>
+                    <mc:Choice Requires="wp14">
+                      <wp:positionV relativeFrom="page">
+                        <wp14:pctPosVOffset>20000</wp14:pctPosVOffset>
+                      </wp:positionV>
+                    </mc:Choice>
+                    <mc:Fallback>
+                      <wp:positionV relativeFrom="page">
+                        <wp:posOffset>2138045</wp:posOffset>
+                      </wp:positionV>
+                    </mc:Fallback>
+                  </mc:AlternateContent>
+                  <wp:extent cx="488315" cy="237490"/>
+                  <wp:effectExtent l="0" t="9525" r="0" b="10160"/>
+                  <wp:wrapNone/>
+                  <wp:docPr id="4" name="Agrupar 4"/>
+                  <wp:cNvGraphicFramePr>
+                    <a:graphicFrameLocks xmlns:a="http://schemas.openxmlformats.org/drawingml/2006/main"/>
+                  </wp:cNvGraphicFramePr>
+                  <a:graphic xmlns:a="http://schemas.openxmlformats.org/drawingml/2006/main">
+                    <a:graphicData uri="http://schemas.microsoft.com/office/word/2010/wordprocessingGroup">
+                      <wpg:wgp>
+                        <wpg:cNvGrpSpPr>
+                          <a:grpSpLocks/>
+                        </wpg:cNvGrpSpPr>
+                        <wpg:grpSpPr bwMode="auto">
+                          <a:xfrm>
+                            <a:off x="0" y="0"/>
+                            <a:ext cx="488315" cy="237490"/>
+                            <a:chOff x="689" y="3255"/>
+                            <a:chExt cx="769" cy="374"/>
+                          </a:xfrm>
+                        </wpg:grpSpPr>
+                        <wps:wsp>
+                          <wps:cNvPr id="5" name="Text Box 71"/>
+                          <wps:cNvSpPr txBox="1">
+                            <a:spLocks noChangeArrowheads="1"/>
+                          </wps:cNvSpPr>
+                          <wps:spPr bwMode="auto">
+                            <a:xfrm>
+                              <a:off x="689" y="3263"/>
+                              <a:ext cx="769" cy="360"/>
+                            </a:xfrm>
+                            <a:prstGeom prst="rect">
+                              <a:avLst/>
+                            </a:prstGeom>
+                            <a:noFill/>
+                            <a:ln>
+                              <a:noFill/>
+                            </a:ln>
+                            <a:extLst>
+                              <a:ext uri="{909E8E84-426E-40DD-AFC4-6F175D3DCCD1}">
+                                <a14:hiddenFill xmlns:a14="http://schemas.microsoft.com/office/drawing/2010/main">
+                                  <a:solidFill>
+                                    <a:srgbClr val="FFFFFF"/>
+                                  </a:solidFill>
+                                </a14:hiddenFill>
+                              </a:ext>
+                              <a:ext uri="{91240B29-F687-4F45-9708-019B960494DF}">
+                                <a14:hiddenLine xmlns:a14="http://schemas.microsoft.com/office/drawing/2010/main" w="9525">
+                                  <a:solidFill>
+                                    <a:srgbClr val="000000"/>
+                                  </a:solidFill>
+                                  <a:miter lim="800000"/>
+                                  <a:headEnd/>
+                                  <a:tailEnd/>
+                                </a14:hiddenLine>
+                              </a:ext>
+                            </a:extLst>
+                          </wps:spPr>
+                          <wps:txbx>
+                            <w:txbxContent>
+                              <w:p>
+                                <w:pPr>
+                                  <w:pStyle w:val="Cabealho"/>
+                                  <w:jc w:val="center"/>
+                                </w:pPr>
+                                <w:r>
+                                  <w:fldChar w:fldCharType="begin"/>
+                                </w:r>
+                                <w:r>
+                                  <w:instrText>PAGE    \* MERGEFORMAT</w:instrText>
+                                </w:r>
+                                <w:r>
+                                  <w:fldChar w:fldCharType="separate"/>
+                                </w:r>
+                                <w:r>
+                                  <w:rPr>
+                                    <w:rStyle w:val="Nmerodepgina"/>
+                                    <w:b/>
+                                    <w:bCs/>
+                                    <w:color w:val="7F5F00" w:themeColor="accent4" w:themeShade="7F"/>
+                                    <w:sz w:val="16"/>
+                                    <w:szCs w:val="16"/>
+                                  </w:rPr>
+                                  <w:t>2</w:t>
+                                </w:r>
+                                <w:r>
+                                  <w:rPr>
+                                    <w:rStyle w:val="Nmerodepgina"/>
+                                    <w:b/>
+                                    <w:bCs/>
+                                    <w:color w:val="7F5F00" w:themeColor="accent4" w:themeShade="7F"/>
+                                    <w:sz w:val="16"/>
+                                    <w:szCs w:val="16"/>
+                                  </w:rPr>
+                                  <w:fldChar w:fldCharType="end"/>
+                                </w:r>
+                              </w:p>
+                            </w:txbxContent>
+                          </wps:txbx>
+                          <wps:bodyPr rot="0" vert="horz" wrap="square" lIns="0" tIns="0" rIns="0" bIns="0" anchor="ctr" anchorCtr="0" upright="1">
+                            <a:noAutofit/>
+                          </wps:bodyPr>
+                        </wps:wsp>
+                        <wpg:grpSp>
+                          <wpg:cNvPr id="6" name="Group 72"/>
+                          <wpg:cNvGrpSpPr>
+                            <a:grpSpLocks/>
+                          </wpg:cNvGrpSpPr>
+                          <wpg:grpSpPr bwMode="auto">
+                            <a:xfrm>
+                              <a:off x="886" y="3255"/>
+                              <a:ext cx="374" cy="374"/>
+                              <a:chOff x="1453" y="14832"/>
+                              <a:chExt cx="374" cy="374"/>
+                            </a:xfrm>
+                          </wpg:grpSpPr>
+                          <wps:wsp>
+                            <wps:cNvPr id="7" name="Oval 73"/>
+                            <wps:cNvSpPr>
+                              <a:spLocks noChangeArrowheads="1"/>
+                            </wps:cNvSpPr>
+                            <wps:spPr bwMode="auto">
+                              <a:xfrm>
+                                <a:off x="1453" y="14832"/>
+                                <a:ext cx="374" cy="374"/>
+                              </a:xfrm>
+                              <a:prstGeom prst="ellipse">
+                                <a:avLst/>
+                              </a:prstGeom>
+                              <a:noFill/>
+                              <a:ln w="6350">
+                                <a:solidFill>
+                                  <a:srgbClr val="84A2C6"/>
+                                </a:solidFill>
+                                <a:round/>
+                                <a:headEnd/>
+                                <a:tailEnd/>
+                              </a:ln>
+                              <a:extLst>
+                                <a:ext uri="{909E8E84-426E-40DD-AFC4-6F175D3DCCD1}">
+                                  <a14:hiddenFill xmlns:a14="http://schemas.microsoft.com/office/drawing/2010/main">
+                                    <a:solidFill>
+                                      <a:srgbClr val="FFFFFF"/>
+                                    </a:solidFill>
+                                  </a14:hiddenFill>
+                                </a:ext>
+                              </a:extLst>
+                            </wps:spPr>
+                            <wps:bodyPr rot="0" vert="horz" wrap="square" lIns="91440" tIns="45720" rIns="91440" bIns="45720" anchor="t" anchorCtr="0" upright="1">
+                              <a:noAutofit/>
+                            </wps:bodyPr>
+                          </wps:wsp>
+                          <wps:wsp>
+                            <wps:cNvPr id="8" name="Oval 74"/>
+                            <wps:cNvSpPr>
+                              <a:spLocks noChangeArrowheads="1"/>
+                            </wps:cNvSpPr>
+                            <wps:spPr bwMode="auto">
+                              <a:xfrm>
+                                <a:off x="1462" y="14835"/>
+                                <a:ext cx="101" cy="101"/>
+                              </a:xfrm>
+                              <a:prstGeom prst="ellipse">
+                                <a:avLst/>
+                              </a:prstGeom>
+                              <a:solidFill>
+                                <a:srgbClr val="84A2C6"/>
+                              </a:solidFill>
+                              <a:ln>
+                                <a:noFill/>
+                              </a:ln>
+                              <a:extLst>
+                                <a:ext uri="{91240B29-F687-4F45-9708-019B960494DF}">
+                                  <a14:hiddenLine xmlns:a14="http://schemas.microsoft.com/office/drawing/2010/main" w="9525">
+                                    <a:solidFill>
+                                      <a:srgbClr val="000000"/>
+                                    </a:solidFill>
+                                    <a:round/>
+                                    <a:headEnd/>
+                                    <a:tailEnd/>
+                                  </a14:hiddenLine>
+                                </a:ext>
+                              </a:extLst>
+                            </wps:spPr>
+                            <wps:bodyPr rot="0" vert="horz" wrap="square" lIns="91440" tIns="45720" rIns="91440" bIns="45720" anchor="t" anchorCtr="0" upright="1">
+                              <a:noAutofit/>
+                            </wps:bodyPr>
+                          </wps:wsp>
+                        </wpg:grpSp>
+                      </wpg:wgp>
+                    </a:graphicData>
+                  </a:graphic>
+                  <wp14:sizeRelH relativeFrom="page">
+                    <wp14:pctWidth>0</wp14:pctWidth>
+                  </wp14:sizeRelH>
+                  <wp14:sizeRelV relativeFrom="page">
+                    <wp14:pctHeight>0</wp14:pctHeight>
+                  </wp14:sizeRelV>
+                </wp:anchor>
+              </w:drawing>
+            </mc:Choice>
+            <mc:Fallback>
+              <w:pict>
+                <v:group w14:anchorId="6DD89649" id="Agrupar 4" o:spid="_x0000_s1026" style="position:absolute;margin-left:0;margin-top:0;width:38.45pt;height:18.7pt;z-index:251661312;mso-top-percent:200;mso-position-horizontal:center;mso-position-horizontal-relative:right-margin-area;mso-position-vertical-relative:page;mso-top-percent:200" coordorigin="689,3255" coordsize="769,374" o:gfxdata="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" o:allowincell="f">
+                  <v:shapetype id="_x0000_t202" coordsize="21600,21600" o:spt="202" path="m,l,21600r21600,l21600,xe">
+                    <v:stroke joinstyle="miter"/>
+                    <v:path gradientshapeok="t" o:connecttype="rect"/>
+                  </v:shapetype>
+                  <v:shape id="Text Box 71" o:spid="_x0000_s1027" type="#_x0000_t202" style="position:absolute;left:689;top:3263;width:769;height:360;visibility:visible;mso-wrap-style:square;v-text-anchor:middle" o:gfxdata="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" filled="f" stroked="f">
+                    <v:textbox inset="0,0,0,0">
+                      <w:txbxContent>
+                        <w:p>
+                          <w:pPr>
+                            <w:pStyle w:val="Cabealho"/>
+                            <w:jc w:val="center"/>
+                          </w:pPr>
+                          <w:r>
+                            <w:fldChar w:fldCharType="begin"/>
+                          </w:r>
+                          <w:r>
+                            <w:instrText>PAGE    \* MERGEFORMAT</w:instrText>
+                          </w:r>
+                          <w:r>
+                            <w:fldChar w:fldCharType="separate"/>
+                          </w:r>
+                          <w:r>
+                            <w:rPr>
+                              <w:rStyle w:val="Nmerodepgina"/>
+                              <w:b/>
+                              <w:bCs/>
+                              <w:color w:val="7F5F00" w:themeColor="accent4" w:themeShade="7F"/>
+                              <w:sz w:val="16"/>
+                              <w:szCs w:val="16"/>
+                            </w:rPr>
+                            <w:t>2</w:t>
+                          </w:r>
+                          <w:r>
+                            <w:rPr>
+                              <w:rStyle w:val="Nmerodepgina"/>
+                              <w:b/>
+                              <w:bCs/>
+                              <w:color w:val="7F5F00" w:themeColor="accent4" w:themeShade="7F"/>
+                              <w:sz w:val="16"/>
+                              <w:szCs w:val="16"/>
+                            </w:rPr>
+                            <w:fldChar w:fldCharType="end"/>
+                          </w:r>
+                        </w:p>
+                      </w:txbxContent>
+                    </v:textbox>
+                  </v:shape>
+                  <v:group id="Group 72" o:spid="_x0000_s1028" style="position:absolute;left:886;top:3255;width:374;height:374" coordorigin="1453,14832" coordsize="374,374" o:gfxdata="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">
+                    <v:oval id="Oval 73" o:spid="_x0000_s1029" style="position:absolute;left:1453;top:14832;width:374;height:374;visibility:visible;mso-wrap-style:square;v-text-anchor:top" o:gfxdata="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" filled="f" strokecolor="#84a2c6" strokeweight=".5pt"/>
+                    <v:oval id="Oval 74" o:spid="_x0000_s1030" style="position:absolute;left:1462;top:14835;width:101;height:101;visibility:visible;mso-wrap-style:square;v-text-anchor:top" o:gfxdata="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" fillcolor="#84a2c6" stroked="f"/>
+                  </v:group>
+                  <w10:wrap anchorx="margin" anchory="page"/>
+                </v:group>
+              </w:pict>
+            </mc:Fallback>
+          </mc:AlternateContent>
+        </w:r>
+      </w:sdtContent>
+    </w:sdt>
+    <w:r>
+      <w:rPr>
+        <w:noProof/>
+      </w:rPr>
+      <w:drawing>
+        <wp:anchor distT="0" distB="0" distL="114300" distR="114300" simplePos="0" relativeHeight="251658240" behindDoc="1" locked="0" layoutInCell="1" allowOverlap="1" wp14:anchorId="103DE145" wp14:editId="30F7D375">
+          <wp:simplePos x="0" y="0"/>
+          <wp:positionH relativeFrom="margin">
+            <wp:align>left</wp:align>
+          </wp:positionH>
+          <wp:positionV relativeFrom="paragraph">
+            <wp:posOffset>-327888</wp:posOffset>
+          </wp:positionV>
+          <wp:extent cx="3596640" cy="635000"/>
+          <wp:effectExtent l="0" t="0" r="0" b="0"/>
+          <wp:wrapTight wrapText="bothSides">
+            <wp:wrapPolygon edited="0">
+              <wp:start x="9381" y="648"/>
+              <wp:lineTo x="2746" y="3240"/>
+              <wp:lineTo x="458" y="5832"/>
+              <wp:lineTo x="343" y="16848"/>
+              <wp:lineTo x="572" y="19440"/>
+              <wp:lineTo x="1030" y="20736"/>
+              <wp:lineTo x="2860" y="20736"/>
+              <wp:lineTo x="21280" y="18792"/>
+              <wp:lineTo x="21394" y="13608"/>
+              <wp:lineTo x="10869" y="12312"/>
+              <wp:lineTo x="10754" y="648"/>
+              <wp:lineTo x="9381" y="648"/>
+            </wp:wrapPolygon>
+          </wp:wrapTight>
+          <wp:docPr id="1" name="Imagem 1" descr="Resultado de imagem para aerbp logo"/>
+          <wp:cNvGraphicFramePr>
+            <a:graphicFrameLocks xmlns:a="http://schemas.openxmlformats.org/drawingml/2006/main" noChangeAspect="1"/>
+          </wp:cNvGraphicFramePr>
+          <a:graphic xmlns:a="http://schemas.openxmlformats.org/drawingml/2006/main">
+            <a:graphicData uri="http://schemas.openxmlformats.org/drawingml/2006/picture">
+              <pic:pic xmlns:pic="http://schemas.openxmlformats.org/drawingml/2006/picture">
+                <pic:nvPicPr>
+                  <pic:cNvPr id="0" name="Picture 1" descr="Resultado de imagem para aerbp logo"/>
+                  <pic:cNvPicPr>
+                    <a:picLocks noChangeAspect="1" noChangeArrowheads="1"/>
+                  </pic:cNvPicPr>
+                </pic:nvPicPr>
+                <pic:blipFill>
+                  <a:blip r:embed="rId1">
+                    <a:extLst>
+                      <a:ext uri="{28A0092B-C50C-407E-A947-70E740481C1C}">
+                        <a14:useLocalDpi xmlns:a14="http://schemas.microsoft.com/office/drawing/2010/main" val="0"/>
+                      </a:ext>
+                    </a:extLst>
+                  </a:blip>
+                  <a:srcRect/>
+                  <a:stretch>
+                    <a:fillRect/>
+                  </a:stretch>
+                </pic:blipFill>
+                <pic:spPr bwMode="auto">
+                  <a:xfrm>
+                    <a:off x="0" y="0"/>
+                    <a:ext cx="3596640" cy="635000"/>
+                  </a:xfrm>
+                  <a:prstGeom prst="rect">
+                    <a:avLst/>
+                  </a:prstGeom>
+                  <a:noFill/>
+                  <a:ln>
+                    <a:noFill/>
+                  </a:ln>
+                </pic:spPr>
+              </pic:pic>
+            </a:graphicData>
+          </a:graphic>
+          <wp14:sizeRelH relativeFrom="margin">
+            <wp14:pctWidth>0</wp14:pctWidth>
+          </wp14:sizeRelH>
+          <wp14:sizeRelV relativeFrom="margin">
+            <wp14:pctHeight>0</wp14:pctHeight>
+          </wp14:sizeRelV>
+        </wp:anchor>
+      </w:drawing>
+    </w:r>
+  </w:p>
+</w:hdr>
+</file>
+
 <file path=word/numbering.xml><?xml version="1.0" encoding="utf-8"?>
 <w:numbering xmlns:wpc="http://schemas.microsoft.com/office/word/2010/wordprocessingCanvas" xmlns:cx="http://schemas.microsoft.com/office/drawing/2014/chartex" xmlns:cx1="http://schemas.microsoft.com/office/drawing/2015/9/8/chartex" xmlns:cx2="http://schemas.microsoft.com/office/drawing/2015/10/21/chartex" xmlns:cx3="http://schemas.microsoft.com/office/drawing/2016/5/9/chartex" xmlns:cx4="http://schemas.microsoft.com/office/drawing/2016/5/10/chartex" xmlns:cx5="http://schemas.microsoft.com/office/drawing/2016/5/11/chartex" xmlns:cx6="http://schemas.microsoft.com/office/drawing/2016/5/12/chartex" xmlns:cx7="http://schemas.microsoft.com/office/drawing/2016/5/13/chartex" xmlns:cx8="http://schemas.microsoft.com/office/drawing/2016/5/14/chartex" xmlns:mc="http://schemas.openxmlformats.org/markup-compatibility/2006" xmlns:aink="http://schemas.microsoft.com/office/drawing/2016/ink" xmlns:am3d="http://schemas.microsoft.com/office/drawing/2017/model3d" xmlns:o="urn:schemas-microsoft-com:office:office" xmlns:r="http://schemas.openxmlformats.org/officeDocument/2006/relationships" xmlns:m="http://schemas.openxmlformats.org/officeDocument/2006/math" xmlns:v="urn:schemas-microsoft-com:vml" xmlns:wp14="http://schemas.microsoft.com/office/word/2010/wordprocessingDrawing" xmlns:wp="http://schemas.openxmlformats.org/drawingml/2006/wordprocessingDrawing" xmlns:w10="urn:schemas-microsoft-com:office:word" xmlns:w="http://schemas.openxmlformats.org/wordprocessingml/2006/main" xmlns:w14="http://schemas.microsoft.com/office/word/2010/wordml" xmlns:w15="http://schemas.microsoft.com/office/word/2012/wordml" xmlns:w16cid="http://schemas.microsoft.com/office/word/2016/wordml/cid" xmlns:w16se="http://schemas.microsoft.com/office/word/2015/wordml/symex" xmlns:wpg="http://schemas.microsoft.com/office/word/2010/wordprocessingGroup" xmlns:wpi="http://schemas.microsoft.com/office/word/2010/wordprocessingInk" xmlns:wne="http://schemas.microsoft.com/office/word/2006/wordml" xmlns:wps="http://schemas.microsoft.com/office/word/2010/wordprocessingShape" mc:Ignorable="w14 w15 w16se w16cid wp14">
   <w:abstractNum w:abstractNumId="0" w15:restartNumberingAfterBreak="0">
@@ -403,6 +1290,232 @@
     </w:lvl>
   </w:abstractNum>
   <w:abstractNum w:abstractNumId="1" w15:restartNumberingAfterBreak="0">
+    <w:nsid w:val="0FFF6B56"/>
+    <w:multiLevelType w:val="hybridMultilevel"/>
+    <w:tmpl w:val="08E23DB4"/>
+    <w:lvl w:ilvl="0" w:tplc="08160001">
+      <w:start w:val="1"/>
+      <w:numFmt w:val="bullet"/>
+      <w:lvlText w:val=""/>
+      <w:lvlJc w:val="left"/>
+      <w:pPr>
+        <w:ind w:left="774" w:hanging="360"/>
+      </w:pPr>
+      <w:rPr>
+        <w:rFonts w:ascii="Symbol" w:hAnsi="Symbol" w:hint="default"/>
+      </w:rPr>
+    </w:lvl>
+    <w:lvl w:ilvl="1" w:tplc="08160003" w:tentative="1">
+      <w:start w:val="1"/>
+      <w:numFmt w:val="bullet"/>
+      <w:lvlText w:val="o"/>
+      <w:lvlJc w:val="left"/>
+      <w:pPr>
+        <w:ind w:left="1494" w:hanging="360"/>
+      </w:pPr>
+      <w:rPr>
+        <w:rFonts w:ascii="Courier New" w:hAnsi="Courier New" w:cs="Courier New" w:hint="default"/>
+      </w:rPr>
+    </w:lvl>
+    <w:lvl w:ilvl="2" w:tplc="08160005" w:tentative="1">
+      <w:start w:val="1"/>
+      <w:numFmt w:val="bullet"/>
+      <w:lvlText w:val=""/>
+      <w:lvlJc w:val="left"/>
+      <w:pPr>
+        <w:ind w:left="2214" w:hanging="360"/>
+      </w:pPr>
+      <w:rPr>
+        <w:rFonts w:ascii="Wingdings" w:hAnsi="Wingdings" w:hint="default"/>
+      </w:rPr>
+    </w:lvl>
+    <w:lvl w:ilvl="3" w:tplc="08160001" w:tentative="1">
+      <w:start w:val="1"/>
+      <w:numFmt w:val="bullet"/>
+      <w:lvlText w:val=""/>
+      <w:lvlJc w:val="left"/>
+      <w:pPr>
+        <w:ind w:left="2934" w:hanging="360"/>
+      </w:pPr>
+      <w:rPr>
+        <w:rFonts w:ascii="Symbol" w:hAnsi="Symbol" w:hint="default"/>
+      </w:rPr>
+    </w:lvl>
+    <w:lvl w:ilvl="4" w:tplc="08160003" w:tentative="1">
+      <w:start w:val="1"/>
+      <w:numFmt w:val="bullet"/>
+      <w:lvlText w:val="o"/>
+      <w:lvlJc w:val="left"/>
+      <w:pPr>
+        <w:ind w:left="3654" w:hanging="360"/>
+      </w:pPr>
+      <w:rPr>
+        <w:rFonts w:ascii="Courier New" w:hAnsi="Courier New" w:cs="Courier New" w:hint="default"/>
+      </w:rPr>
+    </w:lvl>
+    <w:lvl w:ilvl="5" w:tplc="08160005" w:tentative="1">
+      <w:start w:val="1"/>
+      <w:numFmt w:val="bullet"/>
+      <w:lvlText w:val=""/>
+      <w:lvlJc w:val="left"/>
+      <w:pPr>
+        <w:ind w:left="4374" w:hanging="360"/>
+      </w:pPr>
+      <w:rPr>
+        <w:rFonts w:ascii="Wingdings" w:hAnsi="Wingdings" w:hint="default"/>
+      </w:rPr>
+    </w:lvl>
+    <w:lvl w:ilvl="6" w:tplc="08160001" w:tentative="1">
+      <w:start w:val="1"/>
+      <w:numFmt w:val="bullet"/>
+      <w:lvlText w:val=""/>
+      <w:lvlJc w:val="left"/>
+      <w:pPr>
+        <w:ind w:left="5094" w:hanging="360"/>
+      </w:pPr>
+      <w:rPr>
+        <w:rFonts w:ascii="Symbol" w:hAnsi="Symbol" w:hint="default"/>
+      </w:rPr>
+    </w:lvl>
+    <w:lvl w:ilvl="7" w:tplc="08160003" w:tentative="1">
+      <w:start w:val="1"/>
+      <w:numFmt w:val="bullet"/>
+      <w:lvlText w:val="o"/>
+      <w:lvlJc w:val="left"/>
+      <w:pPr>
+        <w:ind w:left="5814" w:hanging="360"/>
+      </w:pPr>
+      <w:rPr>
+        <w:rFonts w:ascii="Courier New" w:hAnsi="Courier New" w:cs="Courier New" w:hint="default"/>
+      </w:rPr>
+    </w:lvl>
+    <w:lvl w:ilvl="8" w:tplc="08160005" w:tentative="1">
+      <w:start w:val="1"/>
+      <w:numFmt w:val="bullet"/>
+      <w:lvlText w:val=""/>
+      <w:lvlJc w:val="left"/>
+      <w:pPr>
+        <w:ind w:left="6534" w:hanging="360"/>
+      </w:pPr>
+      <w:rPr>
+        <w:rFonts w:ascii="Wingdings" w:hAnsi="Wingdings" w:hint="default"/>
+      </w:rPr>
+    </w:lvl>
+  </w:abstractNum>
+  <w:abstractNum w:abstractNumId="2" w15:restartNumberingAfterBreak="0">
+    <w:nsid w:val="1E961791"/>
+    <w:multiLevelType w:val="hybridMultilevel"/>
+    <w:tmpl w:val="85E8BEA2"/>
+    <w:lvl w:ilvl="0" w:tplc="08160001">
+      <w:start w:val="1"/>
+      <w:numFmt w:val="bullet"/>
+      <w:lvlText w:val=""/>
+      <w:lvlJc w:val="left"/>
+      <w:pPr>
+        <w:ind w:left="1134" w:hanging="360"/>
+      </w:pPr>
+      <w:rPr>
+        <w:rFonts w:ascii="Symbol" w:hAnsi="Symbol" w:hint="default"/>
+      </w:rPr>
+    </w:lvl>
+    <w:lvl w:ilvl="1" w:tplc="08160003" w:tentative="1">
+      <w:start w:val="1"/>
+      <w:numFmt w:val="bullet"/>
+      <w:lvlText w:val="o"/>
+      <w:lvlJc w:val="left"/>
+      <w:pPr>
+        <w:ind w:left="1854" w:hanging="360"/>
+      </w:pPr>
+      <w:rPr>
+        <w:rFonts w:ascii="Courier New" w:hAnsi="Courier New" w:cs="Courier New" w:hint="default"/>
+      </w:rPr>
+    </w:lvl>
+    <w:lvl w:ilvl="2" w:tplc="08160005" w:tentative="1">
+      <w:start w:val="1"/>
+      <w:numFmt w:val="bullet"/>
+      <w:lvlText w:val=""/>
+      <w:lvlJc w:val="left"/>
+      <w:pPr>
+        <w:ind w:left="2574" w:hanging="360"/>
+      </w:pPr>
+      <w:rPr>
+        <w:rFonts w:ascii="Wingdings" w:hAnsi="Wingdings" w:hint="default"/>
+      </w:rPr>
+    </w:lvl>
+    <w:lvl w:ilvl="3" w:tplc="08160001" w:tentative="1">
+      <w:start w:val="1"/>
+      <w:numFmt w:val="bullet"/>
+      <w:lvlText w:val=""/>
+      <w:lvlJc w:val="left"/>
+      <w:pPr>
+        <w:ind w:left="3294" w:hanging="360"/>
+      </w:pPr>
+      <w:rPr>
+        <w:rFonts w:ascii="Symbol" w:hAnsi="Symbol" w:hint="default"/>
+      </w:rPr>
+    </w:lvl>
+    <w:lvl w:ilvl="4" w:tplc="08160003" w:tentative="1">
+      <w:start w:val="1"/>
+      <w:numFmt w:val="bullet"/>
+      <w:lvlText w:val="o"/>
+      <w:lvlJc w:val="left"/>
+      <w:pPr>
+        <w:ind w:left="4014" w:hanging="360"/>
+      </w:pPr>
+      <w:rPr>
+        <w:rFonts w:ascii="Courier New" w:hAnsi="Courier New" w:cs="Courier New" w:hint="default"/>
+      </w:rPr>
+    </w:lvl>
+    <w:lvl w:ilvl="5" w:tplc="08160005" w:tentative="1">
+      <w:start w:val="1"/>
+      <w:numFmt w:val="bullet"/>
+      <w:lvlText w:val=""/>
+      <w:lvlJc w:val="left"/>
+      <w:pPr>
+        <w:ind w:left="4734" w:hanging="360"/>
+      </w:pPr>
+      <w:rPr>
+        <w:rFonts w:ascii="Wingdings" w:hAnsi="Wingdings" w:hint="default"/>
+      </w:rPr>
+    </w:lvl>
+    <w:lvl w:ilvl="6" w:tplc="08160001" w:tentative="1">
+      <w:start w:val="1"/>
+      <w:numFmt w:val="bullet"/>
+      <w:lvlText w:val=""/>
+      <w:lvlJc w:val="left"/>
+      <w:pPr>
+        <w:ind w:left="5454" w:hanging="360"/>
+      </w:pPr>
+      <w:rPr>
+        <w:rFonts w:ascii="Symbol" w:hAnsi="Symbol" w:hint="default"/>
+      </w:rPr>
+    </w:lvl>
+    <w:lvl w:ilvl="7" w:tplc="08160003" w:tentative="1">
+      <w:start w:val="1"/>
+      <w:numFmt w:val="bullet"/>
+      <w:lvlText w:val="o"/>
+      <w:lvlJc w:val="left"/>
+      <w:pPr>
+        <w:ind w:left="6174" w:hanging="360"/>
+      </w:pPr>
+      <w:rPr>
+        <w:rFonts w:ascii="Courier New" w:hAnsi="Courier New" w:cs="Courier New" w:hint="default"/>
+      </w:rPr>
+    </w:lvl>
+    <w:lvl w:ilvl="8" w:tplc="08160005" w:tentative="1">
+      <w:start w:val="1"/>
+      <w:numFmt w:val="bullet"/>
+      <w:lvlText w:val=""/>
+      <w:lvlJc w:val="left"/>
+      <w:pPr>
+        <w:ind w:left="6894" w:hanging="360"/>
+      </w:pPr>
+      <w:rPr>
+        <w:rFonts w:ascii="Wingdings" w:hAnsi="Wingdings" w:hint="default"/>
+      </w:rPr>
+    </w:lvl>
+  </w:abstractNum>
+  <w:abstractNum w:abstractNumId="3" w15:restartNumberingAfterBreak="0">
     <w:nsid w:val="237A3998"/>
     <w:multiLevelType w:val="hybridMultilevel"/>
     <w:tmpl w:val="2A742C94"/>
@@ -491,7 +1604,7 @@
       </w:pPr>
     </w:lvl>
   </w:abstractNum>
-  <w:abstractNum w:abstractNumId="2" w15:restartNumberingAfterBreak="0">
+  <w:abstractNum w:abstractNumId="4" w15:restartNumberingAfterBreak="0">
     <w:nsid w:val="38816071"/>
     <w:multiLevelType w:val="hybridMultilevel"/>
     <w:tmpl w:val="00562EAA"/>
@@ -580,7 +1693,7 @@
       </w:pPr>
     </w:lvl>
   </w:abstractNum>
-  <w:abstractNum w:abstractNumId="3" w15:restartNumberingAfterBreak="0">
+  <w:abstractNum w:abstractNumId="5" w15:restartNumberingAfterBreak="0">
     <w:nsid w:val="43320485"/>
     <w:multiLevelType w:val="hybridMultilevel"/>
     <w:tmpl w:val="41B087EA"/>
@@ -667,19 +1780,141 @@
       <w:pPr>
         <w:ind w:left="6840" w:hanging="180"/>
       </w:pPr>
+    </w:lvl>
+  </w:abstractNum>
+  <w:abstractNum w:abstractNumId="6" w15:restartNumberingAfterBreak="0">
+    <w:nsid w:val="447A2EA9"/>
+    <w:multiLevelType w:val="hybridMultilevel"/>
+    <w:tmpl w:val="89FE6C5C"/>
+    <w:lvl w:ilvl="0" w:tplc="08160001">
+      <w:start w:val="1"/>
+      <w:numFmt w:val="bullet"/>
+      <w:lvlText w:val=""/>
+      <w:lvlJc w:val="left"/>
+      <w:pPr>
+        <w:ind w:left="720" w:hanging="360"/>
+      </w:pPr>
+      <w:rPr>
+        <w:rFonts w:ascii="Symbol" w:hAnsi="Symbol" w:hint="default"/>
+      </w:rPr>
+    </w:lvl>
+    <w:lvl w:ilvl="1" w:tplc="08160003" w:tentative="1">
+      <w:start w:val="1"/>
+      <w:numFmt w:val="bullet"/>
+      <w:lvlText w:val="o"/>
+      <w:lvlJc w:val="left"/>
+      <w:pPr>
+        <w:ind w:left="1440" w:hanging="360"/>
+      </w:pPr>
+      <w:rPr>
+        <w:rFonts w:ascii="Courier New" w:hAnsi="Courier New" w:cs="Courier New" w:hint="default"/>
+      </w:rPr>
+    </w:lvl>
+    <w:lvl w:ilvl="2" w:tplc="08160005" w:tentative="1">
+      <w:start w:val="1"/>
+      <w:numFmt w:val="bullet"/>
+      <w:lvlText w:val=""/>
+      <w:lvlJc w:val="left"/>
+      <w:pPr>
+        <w:ind w:left="2160" w:hanging="360"/>
+      </w:pPr>
+      <w:rPr>
+        <w:rFonts w:ascii="Wingdings" w:hAnsi="Wingdings" w:hint="default"/>
+      </w:rPr>
+    </w:lvl>
+    <w:lvl w:ilvl="3" w:tplc="08160001" w:tentative="1">
+      <w:start w:val="1"/>
+      <w:numFmt w:val="bullet"/>
+      <w:lvlText w:val=""/>
+      <w:lvlJc w:val="left"/>
+      <w:pPr>
+        <w:ind w:left="2880" w:hanging="360"/>
+      </w:pPr>
+      <w:rPr>
+        <w:rFonts w:ascii="Symbol" w:hAnsi="Symbol" w:hint="default"/>
+      </w:rPr>
+    </w:lvl>
+    <w:lvl w:ilvl="4" w:tplc="08160003" w:tentative="1">
+      <w:start w:val="1"/>
+      <w:numFmt w:val="bullet"/>
+      <w:lvlText w:val="o"/>
+      <w:lvlJc w:val="left"/>
+      <w:pPr>
+        <w:ind w:left="3600" w:hanging="360"/>
+      </w:pPr>
+      <w:rPr>
+        <w:rFonts w:ascii="Courier New" w:hAnsi="Courier New" w:cs="Courier New" w:hint="default"/>
+      </w:rPr>
+    </w:lvl>
+    <w:lvl w:ilvl="5" w:tplc="08160005" w:tentative="1">
+      <w:start w:val="1"/>
+      <w:numFmt w:val="bullet"/>
+      <w:lvlText w:val=""/>
+      <w:lvlJc w:val="left"/>
+      <w:pPr>
+        <w:ind w:left="4320" w:hanging="360"/>
+      </w:pPr>
+      <w:rPr>
+        <w:rFonts w:ascii="Wingdings" w:hAnsi="Wingdings" w:hint="default"/>
+      </w:rPr>
+    </w:lvl>
+    <w:lvl w:ilvl="6" w:tplc="08160001" w:tentative="1">
+      <w:start w:val="1"/>
+      <w:numFmt w:val="bullet"/>
+      <w:lvlText w:val=""/>
+      <w:lvlJc w:val="left"/>
+      <w:pPr>
+        <w:ind w:left="5040" w:hanging="360"/>
+      </w:pPr>
+      <w:rPr>
+        <w:rFonts w:ascii="Symbol" w:hAnsi="Symbol" w:hint="default"/>
+      </w:rPr>
+    </w:lvl>
+    <w:lvl w:ilvl="7" w:tplc="08160003" w:tentative="1">
+      <w:start w:val="1"/>
+      <w:numFmt w:val="bullet"/>
+      <w:lvlText w:val="o"/>
+      <w:lvlJc w:val="left"/>
+      <w:pPr>
+        <w:ind w:left="5760" w:hanging="360"/>
+      </w:pPr>
+      <w:rPr>
+        <w:rFonts w:ascii="Courier New" w:hAnsi="Courier New" w:cs="Courier New" w:hint="default"/>
+      </w:rPr>
+    </w:lvl>
+    <w:lvl w:ilvl="8" w:tplc="08160005" w:tentative="1">
+      <w:start w:val="1"/>
+      <w:numFmt w:val="bullet"/>
+      <w:lvlText w:val=""/>
+      <w:lvlJc w:val="left"/>
+      <w:pPr>
+        <w:ind w:left="6480" w:hanging="360"/>
+      </w:pPr>
+      <w:rPr>
+        <w:rFonts w:ascii="Wingdings" w:hAnsi="Wingdings" w:hint="default"/>
+      </w:rPr>
     </w:lvl>
   </w:abstractNum>
   <w:num w:numId="1">
     <w:abstractNumId w:val="0"/>
   </w:num>
   <w:num w:numId="2">
+    <w:abstractNumId w:val="4"/>
+  </w:num>
+  <w:num w:numId="3">
+    <w:abstractNumId w:val="5"/>
+  </w:num>
+  <w:num w:numId="4">
+    <w:abstractNumId w:val="3"/>
+  </w:num>
+  <w:num w:numId="5">
+    <w:abstractNumId w:val="1"/>
+  </w:num>
+  <w:num w:numId="6">
     <w:abstractNumId w:val="2"/>
   </w:num>
-  <w:num w:numId="3">
-    <w:abstractNumId w:val="3"/>
-  </w:num>
-  <w:num w:numId="4">
-    <w:abstractNumId w:val="1"/>
+  <w:num w:numId="7">
+    <w:abstractNumId w:val="6"/>
   </w:num>
 </w:numbering>
 </file>
@@ -1148,6 +2383,28 @@
       <w:szCs w:val="24"/>
     </w:rPr>
   </w:style>
+  <w:style w:type="paragraph" w:styleId="Ttulo4">
+    <w:name w:val="heading 4"/>
+    <w:basedOn w:val="Normal"/>
+    <w:next w:val="Normal"/>
+    <w:link w:val="Ttulo4Carter"/>
+    <w:uiPriority w:val="9"/>
+    <w:unhideWhenUsed/>
+    <w:qFormat/>
+    <w:rsid w:val="00A54E38"/>
+    <w:pPr>
+      <w:keepNext/>
+      <w:keepLines/>
+      <w:spacing w:before="40" w:after="0"/>
+      <w:outlineLvl w:val="3"/>
+    </w:pPr>
+    <w:rPr>
+      <w:rFonts w:asciiTheme="majorHAnsi" w:eastAsiaTheme="majorEastAsia" w:hAnsiTheme="majorHAnsi" w:cstheme="majorBidi"/>
+      <w:i/>
+      <w:iCs/>
+      <w:color w:val="2F5496" w:themeColor="accent1" w:themeShade="BF"/>
+    </w:rPr>
+  </w:style>
   <w:style w:type="character" w:default="1" w:styleId="Tipodeletrapredefinidodopargrafo">
     <w:name w:val="Default Paragraph Font"/>
     <w:uiPriority w:val="1"/>
@@ -1224,6 +2481,70 @@
       <w:ind w:left="720"/>
       <w:contextualSpacing/>
     </w:pPr>
+  </w:style>
+  <w:style w:type="paragraph" w:styleId="Cabealho">
+    <w:name w:val="header"/>
+    <w:basedOn w:val="Normal"/>
+    <w:link w:val="CabealhoCarter"/>
+    <w:uiPriority w:val="99"/>
+    <w:unhideWhenUsed/>
+    <w:rsid w:val="00384617"/>
+    <w:pPr>
+      <w:tabs>
+        <w:tab w:val="center" w:pos="4252"/>
+        <w:tab w:val="right" w:pos="8504"/>
+      </w:tabs>
+      <w:spacing w:after="0" w:line="240" w:lineRule="auto"/>
+    </w:pPr>
+  </w:style>
+  <w:style w:type="character" w:customStyle="1" w:styleId="CabealhoCarter">
+    <w:name w:val="Cabeçalho Caráter"/>
+    <w:basedOn w:val="Tipodeletrapredefinidodopargrafo"/>
+    <w:link w:val="Cabealho"/>
+    <w:uiPriority w:val="99"/>
+    <w:rsid w:val="00384617"/>
+  </w:style>
+  <w:style w:type="paragraph" w:styleId="Rodap">
+    <w:name w:val="footer"/>
+    <w:basedOn w:val="Normal"/>
+    <w:link w:val="RodapCarter"/>
+    <w:uiPriority w:val="99"/>
+    <w:unhideWhenUsed/>
+    <w:rsid w:val="00384617"/>
+    <w:pPr>
+      <w:tabs>
+        <w:tab w:val="center" w:pos="4252"/>
+        <w:tab w:val="right" w:pos="8504"/>
+      </w:tabs>
+      <w:spacing w:after="0" w:line="240" w:lineRule="auto"/>
+    </w:pPr>
+  </w:style>
+  <w:style w:type="character" w:customStyle="1" w:styleId="RodapCarter">
+    <w:name w:val="Rodapé Caráter"/>
+    <w:basedOn w:val="Tipodeletrapredefinidodopargrafo"/>
+    <w:link w:val="Rodap"/>
+    <w:uiPriority w:val="99"/>
+    <w:rsid w:val="00384617"/>
+  </w:style>
+  <w:style w:type="character" w:customStyle="1" w:styleId="Ttulo4Carter">
+    <w:name w:val="Título 4 Caráter"/>
+    <w:basedOn w:val="Tipodeletrapredefinidodopargrafo"/>
+    <w:link w:val="Ttulo4"/>
+    <w:uiPriority w:val="9"/>
+    <w:rsid w:val="00A54E38"/>
+    <w:rPr>
+      <w:rFonts w:asciiTheme="majorHAnsi" w:eastAsiaTheme="majorEastAsia" w:hAnsiTheme="majorHAnsi" w:cstheme="majorBidi"/>
+      <w:i/>
+      <w:iCs/>
+      <w:color w:val="2F5496" w:themeColor="accent1" w:themeShade="BF"/>
+    </w:rPr>
+  </w:style>
+  <w:style w:type="character" w:styleId="Nmerodepgina">
+    <w:name w:val="page number"/>
+    <w:basedOn w:val="Tipodeletrapredefinidodopargrafo"/>
+    <w:uiPriority w:val="99"/>
+    <w:unhideWhenUsed/>
+    <w:rsid w:val="00A54E38"/>
   </w:style>
 </w:styles>
 </file>

</xml_diff>